<commit_message>
Updated budle and exported solutions
</commit_message>
<xml_diff>
--- a/bundel/PokerBot.docx
+++ b/bundel/PokerBot.docx
@@ -287,15 +287,7 @@
     </w:p>
     <w:p>
       <w:r>
-        <w:t xml:space="preserve">Na het afwerken van </w:t>
-      </w:r>
-      <w:proofErr w:type="gramStart"/>
-      <w:r>
-        <w:t>de</w:t>
-      </w:r>
-      <w:proofErr w:type="gramEnd"/>
-      <w:r>
-        <w:t xml:space="preserve"> tutorial kun je terug naar het hoofdscherm gaan door op </w:t>
+        <w:t xml:space="preserve">Na het afwerken van de tutorial kun je terug naar het hoofdscherm gaan door op </w:t>
       </w:r>
       <w:r>
         <w:t>“</w:t>
@@ -315,58 +307,56 @@
       <w:r>
         <w:t xml:space="preserve"> te klikken, onderaan de workspace. Zoek nu een partner om samen te starten aan deel twee.</w:t>
       </w:r>
-      <w:bookmarkStart w:id="4" w:name="_GoBack"/>
+    </w:p>
+    <w:p>
+      <w:pPr>
+        <w:pStyle w:val="Heading1"/>
+      </w:pPr>
+      <w:bookmarkStart w:id="4" w:name="_wbekg8lh0w7p" w:colFirst="0" w:colLast="0"/>
+      <w:bookmarkStart w:id="5" w:name="_Toc460571300"/>
       <w:bookmarkEnd w:id="4"/>
-    </w:p>
-    <w:p>
-      <w:pPr>
-        <w:pStyle w:val="Heading1"/>
-      </w:pPr>
-      <w:bookmarkStart w:id="5" w:name="_wbekg8lh0w7p" w:colFirst="0" w:colLast="0"/>
-      <w:bookmarkStart w:id="6" w:name="_Toc460571300"/>
+      <w:r>
+        <w:t xml:space="preserve">Team </w:t>
+      </w:r>
+      <w:r>
+        <w:t>Game</w:t>
+      </w:r>
       <w:bookmarkEnd w:id="5"/>
-      <w:r>
-        <w:t xml:space="preserve">Team </w:t>
-      </w:r>
-      <w:r>
-        <w:t>Game</w:t>
-      </w:r>
+    </w:p>
+    <w:p>
+      <w:r>
+        <w:t>Voor het tweede deel za</w:t>
+      </w:r>
+      <w:r>
+        <w:t>l je groepjes van vier personen moeten vormen. We zullen wat extra ervaring opdoen door twee tegen twee te spelen. Je moet dus per twee aan een computer gaan zitten.</w:t>
+      </w:r>
+      <w:r>
+        <w:t xml:space="preserve"> </w:t>
+      </w:r>
+      <w:r>
+        <w:t>Een groepje maakt een tafel aan voor twee personen en gaat zitten. De andere groep schuift erna mee aan tafel. Voor we verdergaan in het maken van nieuwe regels, is hier wat extra informatie wat zeker van pas kan komen.</w:t>
+      </w:r>
+    </w:p>
+    <w:p>
+      <w:pPr>
+        <w:pStyle w:val="Heading2"/>
+      </w:pPr>
+      <w:bookmarkStart w:id="6" w:name="_n7ejw6ipf8pg" w:colFirst="0" w:colLast="0"/>
+      <w:bookmarkStart w:id="7" w:name="_Toc460571301"/>
       <w:bookmarkEnd w:id="6"/>
-    </w:p>
-    <w:p>
-      <w:r>
-        <w:t>Voor het tweede deel za</w:t>
-      </w:r>
-      <w:r>
-        <w:t>l je groepjes van vier personen moeten vormen. We zullen wat extra ervaring opdoen door twee tegen twee te spelen. Je moet dus per twee aan een computer gaan zitten.</w:t>
-      </w:r>
-      <w:r>
-        <w:t xml:space="preserve"> </w:t>
-      </w:r>
-      <w:r>
-        <w:t>Een groepje maakt een tafel aan voor twee personen en gaat zitten. De andere groep schuift erna mee aan tafel. Voor we verdergaan in het maken van nieuwe regels, is hier wat extra informatie wat zeker van pas kan komen.</w:t>
-      </w:r>
-    </w:p>
-    <w:p>
-      <w:pPr>
-        <w:pStyle w:val="Heading2"/>
-      </w:pPr>
-      <w:bookmarkStart w:id="7" w:name="_n7ejw6ipf8pg" w:colFirst="0" w:colLast="0"/>
-      <w:bookmarkStart w:id="8" w:name="_Toc460571301"/>
+      <w:r>
+        <w:t>Wat is Artifici</w:t>
+      </w:r>
+      <w:r>
+        <w:rPr>
+          <w:rFonts w:eastAsia="Calibri"/>
+        </w:rPr>
+        <w:t>ë</w:t>
+      </w:r>
+      <w:r>
+        <w:t>le Intelligentie?</w:t>
+      </w:r>
       <w:bookmarkEnd w:id="7"/>
-      <w:r>
-        <w:t>Wat is Artifici</w:t>
-      </w:r>
-      <w:r>
-        <w:rPr>
-          <w:rFonts w:eastAsia="Calibri"/>
-        </w:rPr>
-        <w:t>ë</w:t>
-      </w:r>
-      <w:r>
-        <w:t>le Intelligentie?</w:t>
-      </w:r>
-      <w:bookmarkEnd w:id="8"/>
     </w:p>
     <w:p>
       <w:r>
@@ -513,13 +503,13 @@
       <w:pPr>
         <w:pStyle w:val="Heading2"/>
       </w:pPr>
-      <w:bookmarkStart w:id="9" w:name="_c8rknhu7keq3" w:colFirst="0" w:colLast="0"/>
-      <w:bookmarkStart w:id="10" w:name="_Toc460571302"/>
+      <w:bookmarkStart w:id="8" w:name="_c8rknhu7keq3" w:colFirst="0" w:colLast="0"/>
+      <w:bookmarkStart w:id="9" w:name="_Toc460571302"/>
+      <w:bookmarkEnd w:id="8"/>
+      <w:r>
+        <w:t>Waarom Poker?</w:t>
+      </w:r>
       <w:bookmarkEnd w:id="9"/>
-      <w:r>
-        <w:t>Waarom Poker?</w:t>
-      </w:r>
-      <w:bookmarkEnd w:id="10"/>
     </w:p>
     <w:p>
       <w:r>
@@ -611,55 +601,55 @@
       <w:pPr>
         <w:pStyle w:val="Heading2"/>
       </w:pPr>
-      <w:bookmarkStart w:id="11" w:name="_gjb34be6apxk" w:colFirst="0" w:colLast="0"/>
-      <w:bookmarkStart w:id="12" w:name="_Toc460571303"/>
+      <w:bookmarkStart w:id="10" w:name="_gjb34be6apxk" w:colFirst="0" w:colLast="0"/>
+      <w:bookmarkStart w:id="11" w:name="_Toc460571303"/>
+      <w:bookmarkEnd w:id="10"/>
+      <w:r>
+        <w:t>Terug aan het werk!</w:t>
+      </w:r>
       <w:bookmarkEnd w:id="11"/>
-      <w:r>
-        <w:t>Terug aan het werk!</w:t>
-      </w:r>
+    </w:p>
+    <w:p>
+      <w:r>
+        <w:t>Voordat we je enkele strategie</w:t>
+      </w:r>
+      <w:r>
+        <w:rPr>
+          <w:rFonts w:ascii="Calibri" w:eastAsia="Calibri" w:hAnsi="Calibri" w:cs="Calibri"/>
+        </w:rPr>
+        <w:t>ë</w:t>
+      </w:r>
+      <w:r>
+        <w:t>n bijleren, zullen we eerst eens tegen elkaar spelen. Bespreek binnen jouw groep eens welke regels jullie hebben gebruikt om de Pokerbot te verslaan en probeer ze eens tegen elkaar uit. Welke regel is hier aan het winnen? Zie je ook waarom?</w:t>
+      </w:r>
+      <w:bookmarkStart w:id="12" w:name="_z1avdf8k5051" w:colFirst="0" w:colLast="0"/>
+      <w:bookmarkStart w:id="13" w:name="_2lih7oxkrg4q" w:colFirst="0" w:colLast="0"/>
+      <w:bookmarkStart w:id="14" w:name="_cgzkppv0b7y3" w:colFirst="0" w:colLast="0"/>
       <w:bookmarkEnd w:id="12"/>
-    </w:p>
-    <w:p>
-      <w:r>
-        <w:t>Voordat we je enkele strategie</w:t>
-      </w:r>
-      <w:r>
-        <w:rPr>
-          <w:rFonts w:ascii="Calibri" w:eastAsia="Calibri" w:hAnsi="Calibri" w:cs="Calibri"/>
-        </w:rPr>
-        <w:t>ë</w:t>
-      </w:r>
-      <w:r>
-        <w:t>n bijleren, zullen we eerst eens tegen elkaar spelen. Bespreek binnen jouw groep eens welke regels jullie hebben gebruikt om de Pokerbot te verslaan en probeer ze eens tegen elkaar uit. Welke regel is hier aan het winnen? Zie je ook waarom?</w:t>
-      </w:r>
-      <w:bookmarkStart w:id="13" w:name="_z1avdf8k5051" w:colFirst="0" w:colLast="0"/>
-      <w:bookmarkStart w:id="14" w:name="_2lih7oxkrg4q" w:colFirst="0" w:colLast="0"/>
-      <w:bookmarkStart w:id="15" w:name="_cgzkppv0b7y3" w:colFirst="0" w:colLast="0"/>
       <w:bookmarkEnd w:id="13"/>
       <w:bookmarkEnd w:id="14"/>
+    </w:p>
+    <w:p>
+      <w:pPr>
+        <w:pStyle w:val="Heading2"/>
+      </w:pPr>
+      <w:bookmarkStart w:id="15" w:name="_Toc460571304"/>
+      <w:r>
+        <w:t>Strategie</w:t>
+      </w:r>
       <w:bookmarkEnd w:id="15"/>
     </w:p>
     <w:p>
       <w:pPr>
-        <w:pStyle w:val="Heading2"/>
-      </w:pPr>
-      <w:bookmarkStart w:id="16" w:name="_Toc460571304"/>
-      <w:r>
-        <w:t>Strategie</w:t>
-      </w:r>
+        <w:pStyle w:val="Heading3"/>
+      </w:pPr>
+      <w:bookmarkStart w:id="16" w:name="_l6ww30pjczzg" w:colFirst="0" w:colLast="0"/>
+      <w:bookmarkStart w:id="17" w:name="_Toc460571305"/>
       <w:bookmarkEnd w:id="16"/>
-    </w:p>
-    <w:p>
-      <w:pPr>
-        <w:pStyle w:val="Heading3"/>
-      </w:pPr>
-      <w:bookmarkStart w:id="17" w:name="_l6ww30pjczzg" w:colFirst="0" w:colLast="0"/>
-      <w:bookmarkStart w:id="18" w:name="_Toc460571305"/>
+      <w:r>
+        <w:t>Inleiding</w:t>
+      </w:r>
       <w:bookmarkEnd w:id="17"/>
-      <w:r>
-        <w:t>Inleiding</w:t>
-      </w:r>
-      <w:bookmarkEnd w:id="18"/>
     </w:p>
     <w:p>
       <w:r>
@@ -848,11 +838,11 @@
       <w:pPr>
         <w:pStyle w:val="Heading3"/>
       </w:pPr>
-      <w:bookmarkStart w:id="19" w:name="_Toc460571306"/>
+      <w:bookmarkStart w:id="18" w:name="_Toc460571306"/>
       <w:r>
         <w:t>Grafieken</w:t>
       </w:r>
-      <w:bookmarkEnd w:id="19"/>
+      <w:bookmarkEnd w:id="18"/>
     </w:p>
     <w:p>
       <w:r>
@@ -1029,21 +1019,21 @@
         <w:tab/>
         <w:t>…………%</w:t>
       </w:r>
-      <w:bookmarkStart w:id="20" w:name="_gwas74nxg00t" w:colFirst="0" w:colLast="0"/>
+      <w:bookmarkStart w:id="19" w:name="_gwas74nxg00t" w:colFirst="0" w:colLast="0"/>
+      <w:bookmarkEnd w:id="19"/>
+    </w:p>
+    <w:p>
+      <w:pPr>
+        <w:pStyle w:val="Heading3"/>
+      </w:pPr>
+      <w:bookmarkStart w:id="20" w:name="_Toc460571307"/>
+      <w:r>
+        <w:t xml:space="preserve">Kansen </w:t>
+      </w:r>
+      <w:r>
+        <w:t>Berekenen</w:t>
+      </w:r>
       <w:bookmarkEnd w:id="20"/>
-    </w:p>
-    <w:p>
-      <w:pPr>
-        <w:pStyle w:val="Heading3"/>
-      </w:pPr>
-      <w:bookmarkStart w:id="21" w:name="_Toc460571307"/>
-      <w:r>
-        <w:t xml:space="preserve">Kansen </w:t>
-      </w:r>
-      <w:r>
-        <w:t>Berekenen</w:t>
-      </w:r>
-      <w:bookmarkEnd w:id="21"/>
     </w:p>
     <w:p>
       <w:r>
@@ -1799,18 +1789,18 @@
         <w:tab/>
         <w:t>…………%</w:t>
       </w:r>
-      <w:bookmarkStart w:id="22" w:name="_dw0l9qme34ga" w:colFirst="0" w:colLast="0"/>
+      <w:bookmarkStart w:id="21" w:name="_dw0l9qme34ga" w:colFirst="0" w:colLast="0"/>
+      <w:bookmarkEnd w:id="21"/>
+    </w:p>
+    <w:p>
+      <w:pPr>
+        <w:pStyle w:val="Heading3"/>
+      </w:pPr>
+      <w:bookmarkStart w:id="22" w:name="_Toc460571308"/>
+      <w:r>
+        <w:t>Handen Spelen</w:t>
+      </w:r>
       <w:bookmarkEnd w:id="22"/>
-    </w:p>
-    <w:p>
-      <w:pPr>
-        <w:pStyle w:val="Heading3"/>
-      </w:pPr>
-      <w:bookmarkStart w:id="23" w:name="_Toc460571308"/>
-      <w:r>
-        <w:t>Handen Spelen</w:t>
-      </w:r>
-      <w:bookmarkEnd w:id="23"/>
     </w:p>
     <w:p>
       <w:r>
@@ -2395,14 +2385,14 @@
       <w:r>
         <w:t>…………</w:t>
       </w:r>
-      <w:bookmarkStart w:id="24" w:name="_hmnjyalkfwf0" w:colFirst="0" w:colLast="0"/>
-      <w:bookmarkStart w:id="25" w:name="_ucd5aubxz74w" w:colFirst="0" w:colLast="0"/>
-      <w:bookmarkStart w:id="26" w:name="_9tzsknxadaxx" w:colFirst="0" w:colLast="0"/>
-      <w:bookmarkStart w:id="27" w:name="_5nv44uni0dxw" w:colFirst="0" w:colLast="0"/>
+      <w:bookmarkStart w:id="23" w:name="_hmnjyalkfwf0" w:colFirst="0" w:colLast="0"/>
+      <w:bookmarkStart w:id="24" w:name="_ucd5aubxz74w" w:colFirst="0" w:colLast="0"/>
+      <w:bookmarkStart w:id="25" w:name="_9tzsknxadaxx" w:colFirst="0" w:colLast="0"/>
+      <w:bookmarkStart w:id="26" w:name="_5nv44uni0dxw" w:colFirst="0" w:colLast="0"/>
+      <w:bookmarkEnd w:id="23"/>
       <w:bookmarkEnd w:id="24"/>
       <w:bookmarkEnd w:id="25"/>
       <w:bookmarkEnd w:id="26"/>
-      <w:bookmarkEnd w:id="27"/>
     </w:p>
     <w:tbl>
       <w:tblPr>
@@ -2710,11 +2700,11 @@
       <w:pPr>
         <w:pStyle w:val="Heading3"/>
       </w:pPr>
-      <w:bookmarkStart w:id="28" w:name="_Toc460571309"/>
+      <w:bookmarkStart w:id="27" w:name="_Toc460571309"/>
       <w:r>
         <w:t>Expected Value</w:t>
       </w:r>
-      <w:bookmarkEnd w:id="28"/>
+      <w:bookmarkEnd w:id="27"/>
     </w:p>
     <w:p>
       <w:r>
@@ -3455,8 +3445,8 @@
       <w:r>
         <w:t>nvloeden.</w:t>
       </w:r>
-      <w:bookmarkStart w:id="29" w:name="_aivxwtnv5y0" w:colFirst="0" w:colLast="0"/>
-      <w:bookmarkEnd w:id="29"/>
+      <w:bookmarkStart w:id="28" w:name="_aivxwtnv5y0" w:colFirst="0" w:colLast="0"/>
+      <w:bookmarkEnd w:id="28"/>
       <w:r>
         <w:rPr>
           <w:b/>
@@ -3470,11 +3460,11 @@
       <w:pPr>
         <w:pStyle w:val="Heading3"/>
       </w:pPr>
-      <w:bookmarkStart w:id="30" w:name="_Toc460571310"/>
+      <w:bookmarkStart w:id="29" w:name="_Toc460571310"/>
       <w:r>
         <w:t>Invloed van de Tafelgrootte</w:t>
       </w:r>
-      <w:bookmarkEnd w:id="30"/>
+      <w:bookmarkEnd w:id="29"/>
     </w:p>
     <w:p>
       <w:r>
@@ -3930,8 +3920,8 @@
       <w:r>
         <w:t xml:space="preserve"> regel drastisch heeft veranderd! Terwijl deze eerst een negatieve verwachtingswaarde had, is deze nu positief</w:t>
       </w:r>
-      <w:bookmarkStart w:id="31" w:name="_d33ilgruc1gt" w:colFirst="0" w:colLast="0"/>
-      <w:bookmarkEnd w:id="31"/>
+      <w:bookmarkStart w:id="30" w:name="_d33ilgruc1gt" w:colFirst="0" w:colLast="0"/>
+      <w:bookmarkEnd w:id="30"/>
       <w:r>
         <w:t>. De uitkomst van bepaalde regels kan dus sterk afhangen van de tafelgrootte.</w:t>
       </w:r>
@@ -3945,7 +3935,7 @@
       <w:pPr>
         <w:pStyle w:val="Heading3"/>
       </w:pPr>
-      <w:bookmarkStart w:id="32" w:name="_Toc460571311"/>
+      <w:bookmarkStart w:id="31" w:name="_Toc460571311"/>
       <w:r>
         <w:lastRenderedPageBreak/>
         <w:t>EV</w:t>
@@ -3956,7 +3946,7 @@
       <w:r>
         <w:t>Flush-Draw</w:t>
       </w:r>
-      <w:bookmarkEnd w:id="32"/>
+      <w:bookmarkEnd w:id="31"/>
     </w:p>
     <w:p>
       <w:r>
@@ -4273,15 +4263,7 @@
         </w:rPr>
       </w:pPr>
       <w:r>
-        <w:t xml:space="preserve">Hoeveel kaarten op de River bezorgen Speler </w:t>
-      </w:r>
-      <w:proofErr w:type="gramStart"/>
-      <w:r>
-        <w:t>A winst</w:t>
-      </w:r>
-      <w:proofErr w:type="gramEnd"/>
-      <w:r>
-        <w:t xml:space="preserve"> </w:t>
+        <w:t xml:space="preserve">Hoeveel kaarten op de River bezorgen Speler A winst </w:t>
       </w:r>
       <w:r>
         <w:t xml:space="preserve">(dit zijn </w:t>
@@ -4629,7 +4611,7 @@
       <w:pPr>
         <w:pStyle w:val="Heading3"/>
       </w:pPr>
-      <w:bookmarkStart w:id="33" w:name="_Toc460571312"/>
+      <w:bookmarkStart w:id="32" w:name="_Toc460571312"/>
       <w:r>
         <w:t>Extra:</w:t>
       </w:r>
@@ -4642,7 +4624,7 @@
       <w:r>
         <w:t>Kleine Paren</w:t>
       </w:r>
-      <w:bookmarkEnd w:id="33"/>
+      <w:bookmarkEnd w:id="32"/>
     </w:p>
     <w:p>
       <w:r>
@@ -5178,7 +5160,7 @@
       <w:pPr>
         <w:pStyle w:val="Heading3"/>
       </w:pPr>
-      <w:bookmarkStart w:id="34" w:name="_Toc460571313"/>
+      <w:bookmarkStart w:id="33" w:name="_Toc460571313"/>
       <w:r>
         <w:lastRenderedPageBreak/>
         <w:t xml:space="preserve">Extra: </w:t>
@@ -5189,7 +5171,7 @@
       <w:r>
         <w:t xml:space="preserve"> van Positie</w:t>
       </w:r>
-      <w:bookmarkEnd w:id="34"/>
+      <w:bookmarkEnd w:id="33"/>
     </w:p>
     <w:p>
       <w:r>
@@ -5668,11 +5650,11 @@
       <w:pPr>
         <w:pStyle w:val="Heading1"/>
       </w:pPr>
-      <w:bookmarkStart w:id="35" w:name="_Toc460571314"/>
+      <w:bookmarkStart w:id="34" w:name="_Toc460571314"/>
       <w:r>
         <w:t>Toernooi</w:t>
       </w:r>
-      <w:bookmarkEnd w:id="35"/>
+      <w:bookmarkEnd w:id="34"/>
     </w:p>
     <w:p>
       <w:r>
@@ -5797,8 +5779,8 @@
           <w:szCs w:val="40"/>
         </w:rPr>
       </w:pPr>
-      <w:bookmarkStart w:id="36" w:name="_ybddpjmjnema" w:colFirst="0" w:colLast="0"/>
-      <w:bookmarkEnd w:id="36"/>
+      <w:bookmarkStart w:id="35" w:name="_ybddpjmjnema" w:colFirst="0" w:colLast="0"/>
+      <w:bookmarkEnd w:id="35"/>
       <w:r>
         <w:br w:type="page"/>
       </w:r>
@@ -5807,12 +5789,12 @@
       <w:pPr>
         <w:pStyle w:val="Heading1"/>
       </w:pPr>
-      <w:bookmarkStart w:id="37" w:name="_Toc460571315"/>
+      <w:bookmarkStart w:id="36" w:name="_Toc460571315"/>
       <w:r>
         <w:lastRenderedPageBreak/>
         <w:t>Terminologie</w:t>
       </w:r>
-      <w:bookmarkEnd w:id="37"/>
+      <w:bookmarkEnd w:id="36"/>
     </w:p>
     <w:tbl>
       <w:tblPr>
@@ -6658,11 +6640,11 @@
       <w:pPr>
         <w:pStyle w:val="Heading1"/>
       </w:pPr>
-      <w:bookmarkStart w:id="38" w:name="_Toc460571316"/>
+      <w:bookmarkStart w:id="37" w:name="_Toc460571316"/>
       <w:r>
         <w:t>Handrankings</w:t>
       </w:r>
-      <w:bookmarkEnd w:id="38"/>
+      <w:bookmarkEnd w:id="37"/>
     </w:p>
     <w:p>
       <w:r>
@@ -6721,1894 +6703,8 @@
       </w:r>
     </w:p>
     <w:p>
-      <w:r>
-        <w:br w:type="page"/>
-      </w:r>
-    </w:p>
-    <w:p>
-      <w:pPr>
-        <w:rPr>
-          <w:b/>
-          <w:sz w:val="36"/>
-          <w:szCs w:val="36"/>
-        </w:rPr>
-      </w:pPr>
-      <w:r>
-        <w:rPr>
-          <w:b/>
-          <w:sz w:val="36"/>
-          <w:szCs w:val="36"/>
-        </w:rPr>
-        <w:lastRenderedPageBreak/>
-        <w:t>Oplossingen:</w:t>
-      </w:r>
-    </w:p>
-    <w:p/>
-    <w:p>
-      <w:pPr>
-        <w:rPr>
-          <w:sz w:val="32"/>
-          <w:szCs w:val="32"/>
-        </w:rPr>
-      </w:pPr>
-      <w:r>
-        <w:rPr>
-          <w:sz w:val="32"/>
-          <w:szCs w:val="32"/>
-        </w:rPr>
-        <w:t>II. Grafieken</w:t>
-      </w:r>
-    </w:p>
-    <w:p>
-      <w:pPr>
-        <w:pStyle w:val="ListParagraph"/>
-        <w:numPr>
-          <w:ilvl w:val="0"/>
-          <w:numId w:val="2"/>
-        </w:numPr>
-      </w:pPr>
-      <w:r>
-        <w:t xml:space="preserve">Kans op </w:t>
-      </w:r>
-      <w:r>
-        <w:rPr>
-          <w:rFonts w:ascii="KaiTi" w:eastAsia="KaiTi" w:hAnsi="KaiTi" w:cs="Apple Chancery"/>
-          <w:b/>
-        </w:rPr>
-        <w:t>A</w:t>
-      </w:r>
-      <w:r>
-        <w:rPr>
-          <w:rFonts w:ascii="Calibri" w:eastAsia="KaiTi" w:hAnsi="Calibri" w:cs="Calibri"/>
-          <w:b/>
-        </w:rPr>
-        <w:t xml:space="preserve">•, </w:t>
-      </w:r>
-      <w:r>
-        <w:rPr>
-          <w:rFonts w:ascii="KaiTi" w:eastAsia="KaiTi" w:hAnsi="KaiTi" w:cs="Apple Chancery"/>
-          <w:b/>
-        </w:rPr>
-        <w:t>A</w:t>
-      </w:r>
-      <w:r>
-        <w:rPr>
-          <w:rFonts w:ascii="Calibri" w:eastAsia="KaiTi" w:hAnsi="Calibri" w:cs="Calibri"/>
-          <w:b/>
-        </w:rPr>
-        <w:t>•</w:t>
-      </w:r>
-      <w:r>
-        <w:t>:</w:t>
-      </w:r>
-      <w:r>
-        <w:tab/>
-      </w:r>
-      <w:r>
-        <w:tab/>
-      </w:r>
-      <w:r>
-        <w:tab/>
-      </w:r>
-      <w:r>
-        <w:rPr>
-          <w:i/>
-        </w:rPr>
-        <w:t>ongeveer 0.5% - 1.0%</w:t>
-      </w:r>
-    </w:p>
-    <w:p>
-      <w:pPr>
-        <w:pStyle w:val="ListParagraph"/>
-        <w:numPr>
-          <w:ilvl w:val="0"/>
-          <w:numId w:val="2"/>
-        </w:numPr>
-      </w:pPr>
-      <w:r>
-        <w:t xml:space="preserve">Kans op </w:t>
-      </w:r>
-      <w:r>
-        <w:rPr>
-          <w:rFonts w:ascii="KaiTi" w:eastAsia="KaiTi" w:hAnsi="KaiTi" w:cs="Apple Chancery"/>
-          <w:b/>
-        </w:rPr>
-        <w:t>A</w:t>
-      </w:r>
-      <w:r>
-        <w:rPr>
-          <w:rFonts w:ascii="Calibri" w:eastAsia="KaiTi" w:hAnsi="Calibri" w:cs="Calibri"/>
-          <w:b/>
-        </w:rPr>
-        <w:t xml:space="preserve">•, </w:t>
-      </w:r>
-      <w:r>
-        <w:rPr>
-          <w:rFonts w:ascii="KaiTi" w:eastAsia="KaiTi" w:hAnsi="KaiTi" w:cs="Apple Chancery"/>
-          <w:b/>
-        </w:rPr>
-        <w:t>T</w:t>
-      </w:r>
-      <w:r>
-        <w:rPr>
-          <w:rFonts w:ascii="Calibri" w:eastAsia="KaiTi" w:hAnsi="Calibri" w:cs="Calibri"/>
-          <w:b/>
-        </w:rPr>
-        <w:t>•</w:t>
-      </w:r>
-      <w:r>
-        <w:t xml:space="preserve">: </w:t>
-      </w:r>
-      <w:r>
-        <w:tab/>
-      </w:r>
-      <w:r>
-        <w:tab/>
-      </w:r>
-      <w:r>
-        <w:tab/>
-      </w:r>
-      <w:r>
-        <w:rPr>
-          <w:i/>
-        </w:rPr>
-        <w:t>ongeveer 1.0% - 2.0%</w:t>
-      </w:r>
-      <w:r>
-        <w:t xml:space="preserve"> </w:t>
-      </w:r>
-    </w:p>
-    <w:p/>
-    <w:p>
-      <w:pPr>
-        <w:rPr>
-          <w:sz w:val="32"/>
-          <w:szCs w:val="32"/>
-        </w:rPr>
-      </w:pPr>
-      <w:r>
-        <w:rPr>
-          <w:sz w:val="32"/>
-          <w:szCs w:val="32"/>
-        </w:rPr>
-        <w:t>III. Kansen Berekenen</w:t>
-      </w:r>
-    </w:p>
-    <w:p>
-      <w:pPr>
-        <w:pStyle w:val="ListParagraph"/>
-        <w:numPr>
-          <w:ilvl w:val="0"/>
-          <w:numId w:val="2"/>
-        </w:numPr>
-      </w:pPr>
-      <w:r>
-        <w:t xml:space="preserve">Kans op </w:t>
-      </w:r>
-      <w:r>
-        <w:rPr>
-          <w:rFonts w:ascii="KaiTi" w:eastAsia="KaiTi" w:hAnsi="KaiTi" w:cs="Apple Chancery"/>
-          <w:b/>
-        </w:rPr>
-        <w:t>A</w:t>
-      </w:r>
-      <w:r>
-        <w:rPr>
-          <w:rFonts w:ascii="MS Mincho" w:eastAsia="MS Mincho" w:hAnsi="MS Mincho" w:cs="MS Mincho"/>
-          <w:color w:val="1C1C1C"/>
-          <w:lang w:val="en-US"/>
-        </w:rPr>
-        <w:t>♠</w:t>
-      </w:r>
-      <w:r>
-        <w:rPr>
-          <w:rFonts w:ascii="Calibri" w:eastAsia="KaiTi" w:hAnsi="Calibri" w:cs="Calibri"/>
-          <w:b/>
-        </w:rPr>
-        <w:t>:</w:t>
-      </w:r>
-      <w:r>
-        <w:rPr>
-          <w:rFonts w:ascii="Calibri" w:eastAsia="KaiTi" w:hAnsi="Calibri" w:cs="Calibri"/>
-          <w:b/>
-        </w:rPr>
-        <w:tab/>
-      </w:r>
-      <w:r>
-        <w:rPr>
-          <w:rFonts w:ascii="Calibri" w:eastAsia="KaiTi" w:hAnsi="Calibri" w:cs="Calibri"/>
-          <w:b/>
-        </w:rPr>
-        <w:tab/>
-      </w:r>
-      <w:r>
-        <w:rPr>
-          <w:rFonts w:ascii="Calibri" w:eastAsia="KaiTi" w:hAnsi="Calibri" w:cs="Calibri"/>
-          <w:b/>
-        </w:rPr>
-        <w:tab/>
-      </w:r>
-      <w:r>
-        <w:rPr>
-          <w:rFonts w:ascii="Calibri" w:eastAsia="KaiTi" w:hAnsi="Calibri" w:cs="Calibri"/>
-          <w:b/>
-        </w:rPr>
-        <w:tab/>
-      </w:r>
-      <m:oMath>
-        <m:f>
-          <m:fPr>
-            <m:ctrlPr>
-              <w:rPr>
-                <w:rFonts w:ascii="Cambria Math" w:eastAsia="KaiTi" w:hAnsi="Cambria Math" w:cs="Calibri"/>
-                <w:b/>
-                <w:i/>
-              </w:rPr>
-            </m:ctrlPr>
-          </m:fPr>
-          <m:num>
-            <m:r>
-              <m:rPr>
-                <m:sty m:val="bi"/>
-              </m:rPr>
-              <w:rPr>
-                <w:rFonts w:ascii="Cambria Math" w:eastAsia="KaiTi" w:hAnsi="Cambria Math" w:cs="Calibri"/>
-              </w:rPr>
-              <m:t>1</m:t>
-            </m:r>
-          </m:num>
-          <m:den>
-            <m:r>
-              <m:rPr>
-                <m:sty m:val="bi"/>
-              </m:rPr>
-              <w:rPr>
-                <w:rFonts w:ascii="Cambria Math" w:eastAsia="KaiTi" w:hAnsi="Cambria Math" w:cs="Calibri"/>
-              </w:rPr>
-              <m:t>52</m:t>
-            </m:r>
-          </m:den>
-        </m:f>
-        <m:r>
-          <m:rPr>
-            <m:sty m:val="bi"/>
-          </m:rPr>
-          <w:rPr>
-            <w:rFonts w:ascii="Cambria Math" w:eastAsia="KaiTi" w:hAnsi="Cambria Math" w:cs="Calibri"/>
-          </w:rPr>
-          <m:t>=1.92%</m:t>
-        </m:r>
-      </m:oMath>
-      <w:r>
-        <w:t xml:space="preserve"> </w:t>
-      </w:r>
-    </w:p>
-    <w:p>
-      <w:pPr>
-        <w:pStyle w:val="ListParagraph"/>
-        <w:numPr>
-          <w:ilvl w:val="0"/>
-          <w:numId w:val="2"/>
-        </w:numPr>
-      </w:pPr>
-      <w:r>
-        <w:t xml:space="preserve">Kans op </w:t>
-      </w:r>
-      <w:r>
-        <w:rPr>
-          <w:rFonts w:ascii="KaiTi" w:eastAsia="KaiTi" w:hAnsi="KaiTi" w:cs="Apple Chancery"/>
-          <w:b/>
-        </w:rPr>
-        <w:t>A</w:t>
-      </w:r>
-      <w:r>
-        <w:rPr>
-          <w:rFonts w:ascii="MS Mincho" w:eastAsia="MS Mincho" w:hAnsi="MS Mincho" w:cs="MS Mincho"/>
-          <w:color w:val="1C1C1C"/>
-          <w:lang w:val="en-US"/>
-        </w:rPr>
-        <w:t>♠</w:t>
-      </w:r>
-      <w:r>
-        <w:rPr>
-          <w:rFonts w:ascii="Calibri" w:eastAsia="KaiTi" w:hAnsi="Calibri" w:cs="Calibri"/>
-          <w:b/>
-        </w:rPr>
-        <w:t>:</w:t>
-      </w:r>
-      <w:r>
-        <w:rPr>
-          <w:rFonts w:ascii="Calibri" w:eastAsia="KaiTi" w:hAnsi="Calibri" w:cs="Calibri"/>
-          <w:b/>
-        </w:rPr>
-        <w:tab/>
-      </w:r>
-      <w:r>
-        <w:rPr>
-          <w:rFonts w:ascii="Calibri" w:eastAsia="KaiTi" w:hAnsi="Calibri" w:cs="Calibri"/>
-          <w:b/>
-        </w:rPr>
-        <w:tab/>
-      </w:r>
-      <w:r>
-        <w:rPr>
-          <w:rFonts w:ascii="Calibri" w:eastAsia="KaiTi" w:hAnsi="Calibri" w:cs="Calibri"/>
-          <w:b/>
-        </w:rPr>
-        <w:tab/>
-      </w:r>
-      <w:r>
-        <w:rPr>
-          <w:rFonts w:ascii="Calibri" w:eastAsia="KaiTi" w:hAnsi="Calibri" w:cs="Calibri"/>
-          <w:b/>
-        </w:rPr>
-        <w:tab/>
-      </w:r>
-      <m:oMath>
-        <m:f>
-          <m:fPr>
-            <m:ctrlPr>
-              <w:rPr>
-                <w:rFonts w:ascii="Cambria Math" w:eastAsia="KaiTi" w:hAnsi="Cambria Math" w:cs="Calibri"/>
-                <w:b/>
-                <w:i/>
-              </w:rPr>
-            </m:ctrlPr>
-          </m:fPr>
-          <m:num>
-            <m:r>
-              <m:rPr>
-                <m:sty m:val="bi"/>
-              </m:rPr>
-              <w:rPr>
-                <w:rFonts w:ascii="Cambria Math" w:eastAsia="KaiTi" w:hAnsi="Cambria Math" w:cs="Calibri"/>
-              </w:rPr>
-              <m:t>4</m:t>
-            </m:r>
-          </m:num>
-          <m:den>
-            <m:r>
-              <m:rPr>
-                <m:sty m:val="bi"/>
-              </m:rPr>
-              <w:rPr>
-                <w:rFonts w:ascii="Cambria Math" w:eastAsia="KaiTi" w:hAnsi="Cambria Math" w:cs="Calibri"/>
-              </w:rPr>
-              <m:t>52</m:t>
-            </m:r>
-          </m:den>
-        </m:f>
-        <m:r>
-          <m:rPr>
-            <m:sty m:val="bi"/>
-          </m:rPr>
-          <w:rPr>
-            <w:rFonts w:ascii="Cambria Math" w:eastAsia="KaiTi" w:hAnsi="Cambria Math" w:cs="Calibri"/>
-          </w:rPr>
-          <m:t>=7.69%</m:t>
-        </m:r>
-      </m:oMath>
-    </w:p>
-    <w:p>
-      <w:pPr>
-        <w:pStyle w:val="ListParagraph"/>
-        <w:numPr>
-          <w:ilvl w:val="0"/>
-          <w:numId w:val="2"/>
-        </w:numPr>
-      </w:pPr>
-      <w:r>
-        <w:t xml:space="preserve">Kans op </w:t>
-      </w:r>
-      <w:r>
-        <w:rPr>
-          <w:rFonts w:ascii="KaiTi" w:eastAsia="KaiTi" w:hAnsi="KaiTi" w:cs="Apple Chancery"/>
-          <w:b/>
-        </w:rPr>
-        <w:t>A</w:t>
-      </w:r>
-      <w:r>
-        <w:rPr>
-          <w:rFonts w:ascii="Calibri" w:eastAsia="KaiTi" w:hAnsi="Calibri" w:cs="Calibri"/>
-          <w:b/>
-        </w:rPr>
-        <w:t xml:space="preserve">•, </w:t>
-      </w:r>
-      <w:r>
-        <w:rPr>
-          <w:rFonts w:ascii="KaiTi" w:eastAsia="KaiTi" w:hAnsi="KaiTi" w:cs="Apple Chancery"/>
-          <w:b/>
-        </w:rPr>
-        <w:t>A</w:t>
-      </w:r>
-      <w:r>
-        <w:rPr>
-          <w:rFonts w:ascii="Calibri" w:eastAsia="KaiTi" w:hAnsi="Calibri" w:cs="Calibri"/>
-          <w:b/>
-        </w:rPr>
-        <w:t>•</w:t>
-      </w:r>
-      <w:r>
-        <w:t>:</w:t>
-      </w:r>
-      <w:r>
-        <w:tab/>
-      </w:r>
-      <w:r>
-        <w:tab/>
-      </w:r>
-      <w:r>
-        <w:tab/>
-      </w:r>
-      <m:oMath>
-        <m:f>
-          <m:fPr>
-            <m:ctrlPr>
-              <w:rPr>
-                <w:rFonts w:ascii="Cambria Math" w:hAnsi="Cambria Math"/>
-                <w:i/>
-              </w:rPr>
-            </m:ctrlPr>
-          </m:fPr>
-          <m:num>
-            <m:r>
-              <w:rPr>
-                <w:rFonts w:ascii="Cambria Math" w:hAnsi="Cambria Math"/>
-              </w:rPr>
-              <m:t>4</m:t>
-            </m:r>
-          </m:num>
-          <m:den>
-            <m:r>
-              <w:rPr>
-                <w:rFonts w:ascii="Cambria Math" w:hAnsi="Cambria Math"/>
-              </w:rPr>
-              <m:t>52</m:t>
-            </m:r>
-          </m:den>
-        </m:f>
-        <m:r>
-          <w:rPr>
-            <w:rFonts w:ascii="Cambria Math" w:hAnsi="Cambria Math"/>
-          </w:rPr>
-          <m:t>*</m:t>
-        </m:r>
-        <m:f>
-          <m:fPr>
-            <m:ctrlPr>
-              <w:rPr>
-                <w:rFonts w:ascii="Cambria Math" w:hAnsi="Cambria Math"/>
-                <w:i/>
-              </w:rPr>
-            </m:ctrlPr>
-          </m:fPr>
-          <m:num>
-            <m:r>
-              <w:rPr>
-                <w:rFonts w:ascii="Cambria Math" w:hAnsi="Cambria Math"/>
-              </w:rPr>
-              <m:t>3</m:t>
-            </m:r>
-          </m:num>
-          <m:den>
-            <m:r>
-              <w:rPr>
-                <w:rFonts w:ascii="Cambria Math" w:hAnsi="Cambria Math"/>
-              </w:rPr>
-              <m:t>51</m:t>
-            </m:r>
-          </m:den>
-        </m:f>
-        <m:r>
-          <w:rPr>
-            <w:rFonts w:ascii="Cambria Math" w:hAnsi="Cambria Math"/>
-          </w:rPr>
-          <m:t>=0.45%</m:t>
-        </m:r>
-      </m:oMath>
-    </w:p>
-    <w:p>
-      <w:pPr>
-        <w:pStyle w:val="ListParagraph"/>
-        <w:numPr>
-          <w:ilvl w:val="0"/>
-          <w:numId w:val="2"/>
-        </w:numPr>
-      </w:pPr>
-      <w:r>
-        <w:t xml:space="preserve">Kans op </w:t>
-      </w:r>
-      <w:r>
-        <w:rPr>
-          <w:rFonts w:ascii="KaiTi" w:eastAsia="KaiTi" w:hAnsi="KaiTi" w:cs="Apple Chancery"/>
-          <w:b/>
-        </w:rPr>
-        <w:t>A</w:t>
-      </w:r>
-      <w:r>
-        <w:rPr>
-          <w:rFonts w:ascii="Calibri" w:eastAsia="KaiTi" w:hAnsi="Calibri" w:cs="Calibri"/>
-          <w:b/>
-        </w:rPr>
-        <w:t xml:space="preserve">•, </w:t>
-      </w:r>
-      <w:r>
-        <w:rPr>
-          <w:rFonts w:ascii="KaiTi" w:eastAsia="KaiTi" w:hAnsi="KaiTi" w:cs="Apple Chancery"/>
-          <w:b/>
-        </w:rPr>
-        <w:t>K</w:t>
-      </w:r>
-      <w:r>
-        <w:rPr>
-          <w:rFonts w:ascii="Calibri" w:eastAsia="KaiTi" w:hAnsi="Calibri" w:cs="Calibri"/>
-          <w:b/>
-        </w:rPr>
-        <w:t>•</w:t>
-      </w:r>
-      <w:r>
-        <w:t>:</w:t>
-      </w:r>
-      <w:r>
-        <w:tab/>
-      </w:r>
-      <w:r>
-        <w:tab/>
-      </w:r>
-      <w:r>
-        <w:tab/>
-      </w:r>
-      <m:oMath>
-        <m:f>
-          <m:fPr>
-            <m:ctrlPr>
-              <w:rPr>
-                <w:rFonts w:ascii="Cambria Math" w:hAnsi="Cambria Math"/>
-                <w:i/>
-              </w:rPr>
-            </m:ctrlPr>
-          </m:fPr>
-          <m:num>
-            <m:r>
-              <w:rPr>
-                <w:rFonts w:ascii="Cambria Math" w:hAnsi="Cambria Math"/>
-              </w:rPr>
-              <m:t>8</m:t>
-            </m:r>
-          </m:num>
-          <m:den>
-            <m:r>
-              <w:rPr>
-                <w:rFonts w:ascii="Cambria Math" w:hAnsi="Cambria Math"/>
-              </w:rPr>
-              <m:t>52</m:t>
-            </m:r>
-          </m:den>
-        </m:f>
-        <m:r>
-          <w:rPr>
-            <w:rFonts w:ascii="Cambria Math" w:hAnsi="Cambria Math"/>
-          </w:rPr>
-          <m:t>*</m:t>
-        </m:r>
-        <m:f>
-          <m:fPr>
-            <m:ctrlPr>
-              <w:rPr>
-                <w:rFonts w:ascii="Cambria Math" w:hAnsi="Cambria Math"/>
-                <w:i/>
-              </w:rPr>
-            </m:ctrlPr>
-          </m:fPr>
-          <m:num>
-            <m:r>
-              <w:rPr>
-                <w:rFonts w:ascii="Cambria Math" w:hAnsi="Cambria Math"/>
-              </w:rPr>
-              <m:t>4</m:t>
-            </m:r>
-          </m:num>
-          <m:den>
-            <m:r>
-              <w:rPr>
-                <w:rFonts w:ascii="Cambria Math" w:hAnsi="Cambria Math"/>
-              </w:rPr>
-              <m:t>51</m:t>
-            </m:r>
-          </m:den>
-        </m:f>
-        <m:r>
-          <w:rPr>
-            <w:rFonts w:ascii="Cambria Math" w:hAnsi="Cambria Math"/>
-          </w:rPr>
-          <m:t>=1.20%</m:t>
-        </m:r>
-      </m:oMath>
-    </w:p>
-    <w:p>
-      <w:pPr>
-        <w:pStyle w:val="ListParagraph"/>
-        <w:numPr>
-          <w:ilvl w:val="0"/>
-          <w:numId w:val="2"/>
-        </w:numPr>
-      </w:pPr>
-      <w:r>
-        <w:t>Kans op een paar:</w:t>
-      </w:r>
-      <w:r>
-        <w:tab/>
-      </w:r>
-      <w:r>
-        <w:tab/>
-      </w:r>
-      <w:r>
-        <w:tab/>
-      </w:r>
-      <m:oMath>
-        <m:r>
-          <w:rPr>
-            <w:rFonts w:ascii="Cambria Math" w:hAnsi="Cambria Math"/>
-          </w:rPr>
-          <m:t>1-</m:t>
-        </m:r>
-        <m:d>
-          <m:dPr>
-            <m:ctrlPr>
-              <w:rPr>
-                <w:rFonts w:ascii="Cambria Math" w:hAnsi="Cambria Math"/>
-                <w:i/>
-              </w:rPr>
-            </m:ctrlPr>
-          </m:dPr>
-          <m:e>
-            <m:f>
-              <m:fPr>
-                <m:ctrlPr>
-                  <w:rPr>
-                    <w:rFonts w:ascii="Cambria Math" w:hAnsi="Cambria Math"/>
-                    <w:i/>
-                  </w:rPr>
-                </m:ctrlPr>
-              </m:fPr>
-              <m:num>
-                <m:r>
-                  <w:rPr>
-                    <w:rFonts w:ascii="Cambria Math" w:hAnsi="Cambria Math"/>
-                  </w:rPr>
-                  <m:t>48</m:t>
-                </m:r>
-              </m:num>
-              <m:den>
-                <m:r>
-                  <w:rPr>
-                    <w:rFonts w:ascii="Cambria Math" w:hAnsi="Cambria Math"/>
-                  </w:rPr>
-                  <m:t>51</m:t>
-                </m:r>
-              </m:den>
-            </m:f>
-          </m:e>
-        </m:d>
-        <m:r>
-          <w:rPr>
-            <w:rFonts w:ascii="Cambria Math" w:hAnsi="Cambria Math"/>
-          </w:rPr>
-          <m:t>=5.88%</m:t>
-        </m:r>
-      </m:oMath>
-    </w:p>
-    <w:p>
-      <w:pPr>
-        <w:pStyle w:val="ListParagraph"/>
-        <w:numPr>
-          <w:ilvl w:val="0"/>
-          <w:numId w:val="2"/>
-        </w:numPr>
-      </w:pPr>
-      <w:r>
-        <w:t xml:space="preserve">Kans op Suited Connectors: </w:t>
-      </w:r>
-      <w:r>
-        <w:tab/>
-      </w:r>
-      <m:oMath>
-        <m:f>
-          <m:fPr>
-            <m:ctrlPr>
-              <w:rPr>
-                <w:rFonts w:ascii="Cambria Math" w:hAnsi="Cambria Math"/>
-                <w:i/>
-              </w:rPr>
-            </m:ctrlPr>
-          </m:fPr>
-          <m:num>
-            <m:r>
-              <w:rPr>
-                <w:rFonts w:ascii="Cambria Math" w:hAnsi="Cambria Math"/>
-              </w:rPr>
-              <m:t>2</m:t>
-            </m:r>
-          </m:num>
-          <m:den>
-            <m:r>
-              <w:rPr>
-                <w:rFonts w:ascii="Cambria Math" w:hAnsi="Cambria Math"/>
-              </w:rPr>
-              <m:t>52</m:t>
-            </m:r>
-          </m:den>
-        </m:f>
-        <m:r>
-          <w:rPr>
-            <w:rFonts w:ascii="Cambria Math" w:hAnsi="Cambria Math"/>
-          </w:rPr>
-          <m:t>=3.85%</m:t>
-        </m:r>
-      </m:oMath>
-    </w:p>
-    <w:p/>
-    <w:p>
-      <w:pPr>
-        <w:rPr>
-          <w:sz w:val="32"/>
-          <w:szCs w:val="32"/>
-        </w:rPr>
-      </w:pPr>
-      <w:r>
-        <w:rPr>
-          <w:sz w:val="32"/>
-          <w:szCs w:val="32"/>
-        </w:rPr>
-        <w:t>IV. Handen Spelen</w:t>
-      </w:r>
-    </w:p>
-    <w:p>
-      <w:pPr>
-        <w:pStyle w:val="ListParagraph"/>
-        <w:numPr>
-          <w:ilvl w:val="0"/>
-          <w:numId w:val="2"/>
-        </w:numPr>
-      </w:pPr>
-      <w:r>
-        <w:t>VPiP 1:</w:t>
-      </w:r>
-      <w:r>
-        <w:tab/>
-      </w:r>
-      <w:r>
-        <w:tab/>
-      </w:r>
-      <w:r>
-        <w:tab/>
-      </w:r>
-      <w:r>
-        <w:tab/>
-      </w:r>
-      <m:oMath>
-        <m:r>
-          <w:rPr>
-            <w:rFonts w:ascii="Cambria Math" w:hAnsi="Cambria Math"/>
-          </w:rPr>
-          <m:t>24.64%</m:t>
-        </m:r>
-      </m:oMath>
-    </w:p>
-    <w:p>
-      <w:pPr>
-        <w:pStyle w:val="ListParagraph"/>
-        <w:numPr>
-          <w:ilvl w:val="0"/>
-          <w:numId w:val="2"/>
-        </w:numPr>
-      </w:pPr>
-      <w:r>
-        <w:t>VPiP 2:</w:t>
-      </w:r>
-      <w:r>
-        <w:tab/>
-      </w:r>
-      <w:r>
-        <w:tab/>
-      </w:r>
-      <w:r>
-        <w:tab/>
-      </w:r>
-      <w:r>
-        <w:tab/>
-      </w:r>
-      <m:oMath>
-        <m:r>
-          <w:rPr>
-            <w:rFonts w:ascii="Cambria Math" w:hAnsi="Cambria Math"/>
-          </w:rPr>
-          <m:t>87.82%</m:t>
-        </m:r>
-      </m:oMath>
-    </w:p>
-    <w:p>
-      <w:pPr>
-        <w:pStyle w:val="ListParagraph"/>
-        <w:numPr>
-          <w:ilvl w:val="0"/>
-          <w:numId w:val="2"/>
-        </w:numPr>
-      </w:pPr>
-      <w:r>
-        <w:t>VPiP 3:</w:t>
-      </w:r>
-      <w:r>
-        <w:tab/>
-      </w:r>
-      <w:r>
-        <w:tab/>
-      </w:r>
-      <w:r>
-        <w:tab/>
-      </w:r>
-      <w:r>
-        <w:tab/>
-      </w:r>
-      <m:oMath>
-        <m:r>
-          <w:rPr>
-            <w:rFonts w:ascii="Cambria Math" w:hAnsi="Cambria Math"/>
-          </w:rPr>
-          <m:t>11.02%</m:t>
-        </m:r>
-      </m:oMath>
-    </w:p>
-    <w:p>
-      <w:pPr>
-        <w:pStyle w:val="ListParagraph"/>
-        <w:numPr>
-          <w:ilvl w:val="0"/>
-          <w:numId w:val="2"/>
-        </w:numPr>
-      </w:pPr>
-      <w:r>
-        <w:t>Slechtste Speler:</w:t>
-      </w:r>
-      <w:r>
-        <w:tab/>
-      </w:r>
-      <w:r>
-        <w:tab/>
-      </w:r>
-      <w:r>
-        <w:tab/>
-        <w:t>Speler 2</w:t>
-      </w:r>
-    </w:p>
-    <w:p/>
-    <w:p>
-      <w:pPr>
-        <w:rPr>
-          <w:sz w:val="32"/>
-          <w:szCs w:val="32"/>
-        </w:rPr>
-      </w:pPr>
-      <w:r>
-        <w:rPr>
-          <w:sz w:val="32"/>
-          <w:szCs w:val="32"/>
-        </w:rPr>
-        <w:t>V. Expected Value</w:t>
-      </w:r>
-    </w:p>
-    <w:p>
-      <w:pPr>
-        <w:pStyle w:val="ListParagraph"/>
-        <w:numPr>
-          <w:ilvl w:val="0"/>
-          <w:numId w:val="2"/>
-        </w:numPr>
-      </w:pPr>
-      <m:oMath>
-        <m:sSub>
-          <m:sSubPr>
-            <m:ctrlPr>
-              <w:rPr>
-                <w:rFonts w:ascii="Cambria Math" w:hAnsi="Cambria Math"/>
-                <w:i/>
-              </w:rPr>
-            </m:ctrlPr>
-          </m:sSubPr>
-          <m:e>
-            <m:r>
-              <w:rPr>
-                <w:rFonts w:ascii="Cambria Math" w:hAnsi="Cambria Math"/>
-              </w:rPr>
-              <m:t>C</m:t>
-            </m:r>
-          </m:e>
-          <m:sub>
-            <m:r>
-              <w:rPr>
-                <w:rFonts w:ascii="Cambria Math" w:hAnsi="Cambria Math"/>
-              </w:rPr>
-              <m:t>10</m:t>
-            </m:r>
-          </m:sub>
-        </m:sSub>
-      </m:oMath>
-      <w:r>
-        <w:tab/>
-      </w:r>
-      <w:r>
-        <w:tab/>
-      </w:r>
-      <w:r>
-        <w:tab/>
-      </w:r>
-      <w:r>
-        <w:tab/>
-      </w:r>
-      <w:r>
-        <w:tab/>
-      </w:r>
-      <m:oMath>
-        <m:r>
-          <w:rPr>
-            <w:rFonts w:ascii="Cambria Math" w:hAnsi="Cambria Math"/>
-          </w:rPr>
-          <m:t>15</m:t>
-        </m:r>
-      </m:oMath>
-    </w:p>
-    <w:p>
-      <w:pPr>
-        <w:pStyle w:val="ListParagraph"/>
-        <w:numPr>
-          <w:ilvl w:val="0"/>
-          <w:numId w:val="2"/>
-        </w:numPr>
-      </w:pPr>
-      <m:oMath>
-        <m:sSub>
-          <m:sSubPr>
-            <m:ctrlPr>
-              <w:rPr>
-                <w:rFonts w:ascii="Cambria Math" w:hAnsi="Cambria Math"/>
-                <w:i/>
-              </w:rPr>
-            </m:ctrlPr>
-          </m:sSubPr>
-          <m:e>
-            <m:r>
-              <w:rPr>
-                <w:rFonts w:ascii="Cambria Math" w:hAnsi="Cambria Math"/>
-              </w:rPr>
-              <m:t>C</m:t>
-            </m:r>
-          </m:e>
-          <m:sub>
-            <m:r>
-              <w:rPr>
-                <w:rFonts w:ascii="Cambria Math" w:hAnsi="Cambria Math"/>
-              </w:rPr>
-              <m:t>gem</m:t>
-            </m:r>
-          </m:sub>
-        </m:sSub>
-      </m:oMath>
-      <w:r>
-        <w:tab/>
-      </w:r>
-      <w:r>
-        <w:tab/>
-      </w:r>
-      <w:r>
-        <w:tab/>
-      </w:r>
-      <w:r>
-        <w:tab/>
-      </w:r>
-      <w:r>
-        <w:tab/>
-      </w:r>
-      <m:oMath>
-        <m:r>
-          <w:rPr>
-            <w:rFonts w:ascii="Cambria Math" w:hAnsi="Cambria Math"/>
-          </w:rPr>
-          <m:t>1.5</m:t>
-        </m:r>
-      </m:oMath>
-    </w:p>
-    <w:p>
-      <w:pPr>
-        <w:pStyle w:val="ListParagraph"/>
-        <w:numPr>
-          <w:ilvl w:val="0"/>
-          <w:numId w:val="2"/>
-        </w:numPr>
-      </w:pPr>
-      <m:oMath>
-        <m:r>
-          <w:rPr>
-            <w:rFonts w:ascii="Cambria Math" w:hAnsi="Cambria Math"/>
-          </w:rPr>
-          <m:t>P</m:t>
-        </m:r>
-      </m:oMath>
-      <w:r>
-        <w:tab/>
-      </w:r>
-      <w:r>
-        <w:tab/>
-      </w:r>
-      <w:r>
-        <w:tab/>
-      </w:r>
-      <w:r>
-        <w:tab/>
-      </w:r>
-      <w:r>
-        <w:tab/>
-      </w:r>
-      <m:oMath>
-        <m:f>
-          <m:fPr>
-            <m:ctrlPr>
-              <w:rPr>
-                <w:rFonts w:ascii="Cambria Math" w:hAnsi="Cambria Math"/>
-                <w:i/>
-              </w:rPr>
-            </m:ctrlPr>
-          </m:fPr>
-          <m:num>
-            <m:r>
-              <w:rPr>
-                <w:rFonts w:ascii="Cambria Math" w:hAnsi="Cambria Math"/>
-              </w:rPr>
-              <m:t>1</m:t>
-            </m:r>
-          </m:num>
-          <m:den>
-            <m:r>
-              <w:rPr>
-                <w:rFonts w:ascii="Cambria Math" w:hAnsi="Cambria Math"/>
-              </w:rPr>
-              <m:t>221</m:t>
-            </m:r>
-          </m:den>
-        </m:f>
-        <m:r>
-          <w:rPr>
-            <w:rFonts w:ascii="Cambria Math" w:hAnsi="Cambria Math"/>
-          </w:rPr>
-          <m:t>=0.45%</m:t>
-        </m:r>
-      </m:oMath>
-    </w:p>
-    <w:p>
-      <w:pPr>
-        <w:pStyle w:val="ListParagraph"/>
-        <w:numPr>
-          <w:ilvl w:val="0"/>
-          <w:numId w:val="2"/>
-        </w:numPr>
-      </w:pPr>
-      <m:oMath>
-        <m:r>
-          <w:rPr>
-            <w:rFonts w:ascii="Cambria Math" w:hAnsi="Cambria Math"/>
-          </w:rPr>
-          <m:t>q</m:t>
-        </m:r>
-      </m:oMath>
-      <w:r>
-        <w:tab/>
-      </w:r>
-      <w:r>
-        <w:tab/>
-      </w:r>
-      <w:r>
-        <w:tab/>
-      </w:r>
-      <w:r>
-        <w:tab/>
-      </w:r>
-      <w:r>
-        <w:tab/>
-      </w:r>
-      <m:oMath>
-        <m:r>
-          <w:rPr>
-            <w:rFonts w:ascii="Cambria Math" w:hAnsi="Cambria Math"/>
-          </w:rPr>
-          <m:t>220</m:t>
-        </m:r>
-      </m:oMath>
-    </w:p>
-    <w:p>
-      <w:pPr>
-        <w:pStyle w:val="ListParagraph"/>
-        <w:numPr>
-          <w:ilvl w:val="0"/>
-          <w:numId w:val="2"/>
-        </w:numPr>
-      </w:pPr>
-      <m:oMath>
-        <m:r>
-          <w:rPr>
-            <w:rFonts w:ascii="Cambria Math" w:hAnsi="Cambria Math"/>
-          </w:rPr>
-          <m:t>p</m:t>
-        </m:r>
-      </m:oMath>
-      <w:r>
-        <w:tab/>
-      </w:r>
-      <w:r>
-        <w:tab/>
-      </w:r>
-      <w:r>
-        <w:tab/>
-      </w:r>
-      <w:r>
-        <w:tab/>
-      </w:r>
-      <w:r>
-        <w:tab/>
-      </w:r>
-      <m:oMath>
-        <m:r>
-          <w:rPr>
-            <w:rFonts w:ascii="Cambria Math" w:hAnsi="Cambria Math"/>
-          </w:rPr>
-          <m:t>1</m:t>
-        </m:r>
-      </m:oMath>
-    </w:p>
-    <w:p>
-      <w:pPr>
-        <w:pStyle w:val="ListParagraph"/>
-        <w:numPr>
-          <w:ilvl w:val="0"/>
-          <w:numId w:val="2"/>
-        </w:numPr>
-      </w:pPr>
-      <m:oMath>
-        <m:r>
-          <w:rPr>
-            <w:rFonts w:ascii="Cambria Math" w:hAnsi="Cambria Math"/>
-          </w:rPr>
-          <m:t>EV</m:t>
-        </m:r>
-      </m:oMath>
-      <w:r>
-        <w:tab/>
-      </w:r>
-      <w:r>
-        <w:tab/>
-      </w:r>
-      <w:r>
-        <w:tab/>
-      </w:r>
-      <w:r>
-        <w:tab/>
-      </w:r>
-      <w:r>
-        <w:tab/>
-      </w:r>
-      <m:oMath>
-        <m:r>
-          <w:rPr>
-            <w:rFonts w:ascii="Cambria Math" w:hAnsi="Cambria Math"/>
-          </w:rPr>
-          <m:t>-0.59</m:t>
-        </m:r>
-      </m:oMath>
-    </w:p>
-    <w:p/>
-    <w:p>
-      <w:pPr>
-        <w:rPr>
-          <w:sz w:val="32"/>
-          <w:szCs w:val="32"/>
-        </w:rPr>
-      </w:pPr>
-      <w:r>
-        <w:rPr>
-          <w:sz w:val="32"/>
-          <w:szCs w:val="32"/>
-        </w:rPr>
-        <w:t>VI. Invloed van de Tafelgrootte</w:t>
-      </w:r>
-    </w:p>
-    <w:p>
-      <w:pPr>
-        <w:pStyle w:val="ListParagraph"/>
-        <w:numPr>
-          <w:ilvl w:val="0"/>
-          <w:numId w:val="2"/>
-        </w:numPr>
-      </w:pPr>
-      <m:oMath>
-        <m:sSub>
-          <m:sSubPr>
-            <m:ctrlPr>
-              <w:rPr>
-                <w:rFonts w:ascii="Cambria Math" w:hAnsi="Cambria Math"/>
-                <w:i/>
-              </w:rPr>
-            </m:ctrlPr>
-          </m:sSubPr>
-          <m:e>
-            <m:r>
-              <w:rPr>
-                <w:rFonts w:ascii="Cambria Math" w:hAnsi="Cambria Math"/>
-              </w:rPr>
-              <m:t>C</m:t>
-            </m:r>
-          </m:e>
-          <m:sub>
-            <m:r>
-              <w:rPr>
-                <w:rFonts w:ascii="Cambria Math" w:hAnsi="Cambria Math"/>
-              </w:rPr>
-              <m:t>10</m:t>
-            </m:r>
-          </m:sub>
-        </m:sSub>
-      </m:oMath>
-      <w:r>
-        <w:tab/>
-      </w:r>
-      <w:r>
-        <w:tab/>
-      </w:r>
-      <w:r>
-        <w:tab/>
-      </w:r>
-      <w:r>
-        <w:tab/>
-      </w:r>
-      <w:r>
-        <w:tab/>
-      </w:r>
-      <m:oMath>
-        <m:r>
-          <w:rPr>
-            <w:rFonts w:ascii="Cambria Math" w:hAnsi="Cambria Math"/>
-          </w:rPr>
-          <m:t>3</m:t>
-        </m:r>
-      </m:oMath>
-    </w:p>
-    <w:p>
-      <w:pPr>
-        <w:pStyle w:val="ListParagraph"/>
-        <w:numPr>
-          <w:ilvl w:val="0"/>
-          <w:numId w:val="2"/>
-        </w:numPr>
-      </w:pPr>
-      <m:oMath>
-        <m:sSub>
-          <m:sSubPr>
-            <m:ctrlPr>
-              <w:rPr>
-                <w:rFonts w:ascii="Cambria Math" w:hAnsi="Cambria Math"/>
-                <w:i/>
-              </w:rPr>
-            </m:ctrlPr>
-          </m:sSubPr>
-          <m:e>
-            <m:r>
-              <w:rPr>
-                <w:rFonts w:ascii="Cambria Math" w:hAnsi="Cambria Math"/>
-              </w:rPr>
-              <m:t>C</m:t>
-            </m:r>
-          </m:e>
-          <m:sub>
-            <m:r>
-              <w:rPr>
-                <w:rFonts w:ascii="Cambria Math" w:hAnsi="Cambria Math"/>
-              </w:rPr>
-              <m:t>gem</m:t>
-            </m:r>
-          </m:sub>
-        </m:sSub>
-      </m:oMath>
-      <w:r>
-        <w:tab/>
-      </w:r>
-      <w:r>
-        <w:tab/>
-      </w:r>
-      <w:r>
-        <w:tab/>
-      </w:r>
-      <w:r>
-        <w:tab/>
-      </w:r>
-      <w:r>
-        <w:tab/>
-      </w:r>
-      <m:oMath>
-        <m:r>
-          <w:rPr>
-            <w:rFonts w:ascii="Cambria Math" w:hAnsi="Cambria Math"/>
-          </w:rPr>
-          <m:t>0.3</m:t>
-        </m:r>
-      </m:oMath>
-    </w:p>
-    <w:p>
-      <w:pPr>
-        <w:pStyle w:val="ListParagraph"/>
-        <w:numPr>
-          <w:ilvl w:val="0"/>
-          <w:numId w:val="2"/>
-        </w:numPr>
-      </w:pPr>
-      <m:oMath>
-        <m:r>
-          <w:rPr>
-            <w:rFonts w:ascii="Cambria Math" w:hAnsi="Cambria Math"/>
-          </w:rPr>
-          <m:t>EV</m:t>
-        </m:r>
-      </m:oMath>
-      <w:r>
-        <w:tab/>
-      </w:r>
-      <w:r>
-        <w:tab/>
-      </w:r>
-      <w:r>
-        <w:tab/>
-      </w:r>
-      <w:r>
-        <w:tab/>
-      </w:r>
-      <w:r>
-        <w:tab/>
-      </w:r>
-      <m:oMath>
-        <m:r>
-          <w:rPr>
-            <w:rFonts w:ascii="Cambria Math" w:hAnsi="Cambria Math"/>
-          </w:rPr>
-          <m:t>0.60</m:t>
-        </m:r>
-      </m:oMath>
-    </w:p>
-    <w:p/>
-    <w:p>
-      <w:pPr>
-        <w:rPr>
-          <w:sz w:val="32"/>
-          <w:szCs w:val="32"/>
-        </w:rPr>
-      </w:pPr>
-      <w:r>
-        <w:rPr>
-          <w:sz w:val="32"/>
-          <w:szCs w:val="32"/>
-        </w:rPr>
-        <w:br w:type="page"/>
-      </w:r>
-    </w:p>
-    <w:p>
-      <w:pPr>
-        <w:rPr>
-          <w:sz w:val="32"/>
-          <w:szCs w:val="32"/>
-        </w:rPr>
-      </w:pPr>
-      <w:r>
-        <w:rPr>
-          <w:sz w:val="32"/>
-          <w:szCs w:val="32"/>
-        </w:rPr>
-        <w:lastRenderedPageBreak/>
-        <w:t>VII. EV: Flush-Draw</w:t>
-      </w:r>
-    </w:p>
-    <w:p>
-      <w:pPr>
-        <w:pStyle w:val="ListParagraph"/>
-        <w:numPr>
-          <w:ilvl w:val="0"/>
-          <w:numId w:val="2"/>
-        </w:numPr>
-      </w:pPr>
-      <w:r>
-        <w:t>Outs</w:t>
-      </w:r>
-      <w:r>
-        <w:tab/>
-      </w:r>
-      <w:r>
-        <w:tab/>
-      </w:r>
-      <w:r>
-        <w:tab/>
-      </w:r>
-      <w:r>
-        <w:tab/>
-      </w:r>
-      <w:r>
-        <w:tab/>
-      </w:r>
-      <m:oMath>
-        <m:r>
-          <w:rPr>
-            <w:rFonts w:ascii="Cambria Math" w:hAnsi="Cambria Math"/>
-          </w:rPr>
-          <m:t>9</m:t>
-        </m:r>
-      </m:oMath>
-    </w:p>
-    <w:p>
-      <w:pPr>
-        <w:pStyle w:val="ListParagraph"/>
-        <w:numPr>
-          <w:ilvl w:val="0"/>
-          <w:numId w:val="2"/>
-        </w:numPr>
-      </w:pPr>
-      <m:oMath>
-        <m:sSub>
-          <m:sSubPr>
-            <m:ctrlPr>
-              <w:rPr>
-                <w:rFonts w:ascii="Cambria Math" w:hAnsi="Cambria Math"/>
-                <w:i/>
-              </w:rPr>
-            </m:ctrlPr>
-          </m:sSubPr>
-          <m:e>
-            <m:r>
-              <w:rPr>
-                <w:rFonts w:ascii="Cambria Math" w:hAnsi="Cambria Math"/>
-              </w:rPr>
-              <m:t>P</m:t>
-            </m:r>
-          </m:e>
-          <m:sub>
-            <m:r>
-              <w:rPr>
-                <w:rFonts w:ascii="Cambria Math" w:hAnsi="Cambria Math"/>
-              </w:rPr>
-              <m:t>A</m:t>
-            </m:r>
-          </m:sub>
-        </m:sSub>
-      </m:oMath>
-      <w:r>
-        <w:tab/>
-      </w:r>
-      <w:r>
-        <w:tab/>
-      </w:r>
-      <w:r>
-        <w:tab/>
-      </w:r>
-      <w:r>
-        <w:tab/>
-      </w:r>
-      <w:r>
-        <w:tab/>
-      </w:r>
-      <m:oMath>
-        <m:f>
-          <m:fPr>
-            <m:ctrlPr>
-              <w:rPr>
-                <w:rFonts w:ascii="Cambria Math" w:hAnsi="Cambria Math"/>
-                <w:i/>
-              </w:rPr>
-            </m:ctrlPr>
-          </m:fPr>
-          <m:num>
-            <m:r>
-              <w:rPr>
-                <w:rFonts w:ascii="Cambria Math" w:hAnsi="Cambria Math"/>
-              </w:rPr>
-              <m:t>9</m:t>
-            </m:r>
-          </m:num>
-          <m:den>
-            <m:r>
-              <w:rPr>
-                <w:rFonts w:ascii="Cambria Math" w:hAnsi="Cambria Math"/>
-              </w:rPr>
-              <m:t>44</m:t>
-            </m:r>
-          </m:den>
-        </m:f>
-        <m:r>
-          <w:rPr>
-            <w:rFonts w:ascii="Cambria Math" w:hAnsi="Cambria Math"/>
-          </w:rPr>
-          <m:t>=20.45%</m:t>
-        </m:r>
-      </m:oMath>
-    </w:p>
-    <w:p>
-      <w:pPr>
-        <w:pStyle w:val="ListParagraph"/>
-        <w:numPr>
-          <w:ilvl w:val="0"/>
-          <w:numId w:val="2"/>
-        </w:numPr>
-      </w:pPr>
-      <w:r>
-        <w:t>Risk</w:t>
-      </w:r>
-      <w:r>
-        <w:tab/>
-      </w:r>
-      <w:r>
-        <w:tab/>
-      </w:r>
-      <w:r>
-        <w:tab/>
-      </w:r>
-      <w:r>
-        <w:tab/>
-      </w:r>
-      <w:r>
-        <w:tab/>
-        <w:t>65 chips</w:t>
-      </w:r>
-    </w:p>
-    <w:p>
-      <w:pPr>
-        <w:pStyle w:val="ListParagraph"/>
-        <w:numPr>
-          <w:ilvl w:val="0"/>
-          <w:numId w:val="2"/>
-        </w:numPr>
-      </w:pPr>
-      <w:r>
-        <w:t>Profit</w:t>
-      </w:r>
-      <w:r>
-        <w:tab/>
-      </w:r>
-      <w:r>
-        <w:tab/>
-      </w:r>
-      <w:r>
-        <w:tab/>
-      </w:r>
-      <w:r>
-        <w:tab/>
-      </w:r>
-      <w:r>
-        <w:tab/>
-        <w:t>265 chips</w:t>
-      </w:r>
-      <w:r>
-        <w:t xml:space="preserve"> </w:t>
-      </w:r>
-    </w:p>
-    <w:p>
-      <w:pPr>
-        <w:pStyle w:val="ListParagraph"/>
-        <w:numPr>
-          <w:ilvl w:val="0"/>
-          <w:numId w:val="2"/>
-        </w:numPr>
-      </w:pPr>
-      <m:oMath>
-        <m:r>
-          <w:rPr>
-            <w:rFonts w:ascii="Cambria Math" w:hAnsi="Cambria Math"/>
-          </w:rPr>
-          <m:t>EV</m:t>
-        </m:r>
-      </m:oMath>
-      <w:r>
-        <w:tab/>
-      </w:r>
-      <w:r>
-        <w:tab/>
-      </w:r>
-      <w:r>
-        <w:tab/>
-      </w:r>
-      <w:r>
-        <w:tab/>
-      </w:r>
-      <w:r>
-        <w:tab/>
-      </w:r>
-      <m:oMath>
-        <m:r>
-          <w:rPr>
-            <w:rFonts w:ascii="Cambria Math" w:hAnsi="Cambria Math"/>
-          </w:rPr>
-          <m:t>2.5</m:t>
-        </m:r>
-      </m:oMath>
-    </w:p>
-    <w:p/>
-    <w:p>
-      <w:pPr>
-        <w:rPr>
-          <w:sz w:val="32"/>
-          <w:szCs w:val="32"/>
-        </w:rPr>
-      </w:pPr>
-      <w:r>
-        <w:rPr>
-          <w:sz w:val="32"/>
-          <w:szCs w:val="32"/>
-        </w:rPr>
-        <w:t>VIII. Extra: EV: Kleine Paren</w:t>
-      </w:r>
-    </w:p>
-    <w:p>
-      <w:pPr>
-        <w:pStyle w:val="ListParagraph"/>
-        <w:numPr>
-          <w:ilvl w:val="0"/>
-          <w:numId w:val="2"/>
-        </w:numPr>
-      </w:pPr>
-      <m:oMath>
-        <m:sSub>
-          <m:sSubPr>
-            <m:ctrlPr>
-              <w:rPr>
-                <w:rFonts w:ascii="Cambria Math" w:hAnsi="Cambria Math"/>
-                <w:i/>
-              </w:rPr>
-            </m:ctrlPr>
-          </m:sSubPr>
-          <m:e>
-            <m:r>
-              <w:rPr>
-                <w:rFonts w:ascii="Cambria Math" w:hAnsi="Cambria Math"/>
-              </w:rPr>
-              <m:t>P</m:t>
-            </m:r>
-          </m:e>
-          <m:sub>
-            <m:r>
-              <w:rPr>
-                <w:rFonts w:ascii="Cambria Math" w:hAnsi="Cambria Math"/>
-              </w:rPr>
-              <m:t>improve</m:t>
-            </m:r>
-          </m:sub>
-        </m:sSub>
-      </m:oMath>
-      <w:r>
-        <w:tab/>
-      </w:r>
-      <w:r>
-        <w:tab/>
-      </w:r>
-      <w:r>
-        <w:tab/>
-      </w:r>
-      <w:r>
-        <w:tab/>
-      </w:r>
-      <m:oMath>
-        <m:r>
-          <w:rPr>
-            <w:rFonts w:ascii="Cambria Math" w:hAnsi="Cambria Math"/>
-          </w:rPr>
-          <m:t>1-</m:t>
-        </m:r>
-        <m:d>
-          <m:dPr>
-            <m:ctrlPr>
-              <w:rPr>
-                <w:rFonts w:ascii="Cambria Math" w:hAnsi="Cambria Math"/>
-                <w:i/>
-              </w:rPr>
-            </m:ctrlPr>
-          </m:dPr>
-          <m:e>
-            <m:f>
-              <m:fPr>
-                <m:ctrlPr>
-                  <w:rPr>
-                    <w:rFonts w:ascii="Cambria Math" w:hAnsi="Cambria Math"/>
-                    <w:i/>
-                  </w:rPr>
-                </m:ctrlPr>
-              </m:fPr>
-              <m:num>
-                <m:r>
-                  <w:rPr>
-                    <w:rFonts w:ascii="Cambria Math" w:hAnsi="Cambria Math"/>
-                  </w:rPr>
-                  <m:t>48</m:t>
-                </m:r>
-              </m:num>
-              <m:den>
-                <m:r>
-                  <w:rPr>
-                    <w:rFonts w:ascii="Cambria Math" w:hAnsi="Cambria Math"/>
-                  </w:rPr>
-                  <m:t>50</m:t>
-                </m:r>
-              </m:den>
-            </m:f>
-            <m:r>
-              <w:rPr>
-                <w:rFonts w:ascii="Cambria Math" w:hAnsi="Cambria Math"/>
-              </w:rPr>
-              <m:t>*</m:t>
-            </m:r>
-            <m:f>
-              <m:fPr>
-                <m:ctrlPr>
-                  <w:rPr>
-                    <w:rFonts w:ascii="Cambria Math" w:hAnsi="Cambria Math"/>
-                    <w:i/>
-                  </w:rPr>
-                </m:ctrlPr>
-              </m:fPr>
-              <m:num>
-                <m:r>
-                  <w:rPr>
-                    <w:rFonts w:ascii="Cambria Math" w:hAnsi="Cambria Math"/>
-                  </w:rPr>
-                  <m:t>47</m:t>
-                </m:r>
-              </m:num>
-              <m:den>
-                <m:r>
-                  <w:rPr>
-                    <w:rFonts w:ascii="Cambria Math" w:hAnsi="Cambria Math"/>
-                  </w:rPr>
-                  <m:t>49</m:t>
-                </m:r>
-              </m:den>
-            </m:f>
-            <m:r>
-              <w:rPr>
-                <w:rFonts w:ascii="Cambria Math" w:hAnsi="Cambria Math"/>
-              </w:rPr>
-              <m:t>*</m:t>
-            </m:r>
-            <m:f>
-              <m:fPr>
-                <m:ctrlPr>
-                  <w:rPr>
-                    <w:rFonts w:ascii="Cambria Math" w:hAnsi="Cambria Math"/>
-                    <w:i/>
-                  </w:rPr>
-                </m:ctrlPr>
-              </m:fPr>
-              <m:num>
-                <m:r>
-                  <w:rPr>
-                    <w:rFonts w:ascii="Cambria Math" w:hAnsi="Cambria Math"/>
-                  </w:rPr>
-                  <m:t>46</m:t>
-                </m:r>
-              </m:num>
-              <m:den>
-                <m:r>
-                  <w:rPr>
-                    <w:rFonts w:ascii="Cambria Math" w:hAnsi="Cambria Math"/>
-                  </w:rPr>
-                  <m:t>48</m:t>
-                </m:r>
-              </m:den>
-            </m:f>
-          </m:e>
-        </m:d>
-        <m:r>
-          <w:rPr>
-            <w:rFonts w:ascii="Cambria Math" w:hAnsi="Cambria Math"/>
-          </w:rPr>
-          <m:t>=11.76%</m:t>
-        </m:r>
-      </m:oMath>
-    </w:p>
-    <w:p>
-      <w:pPr>
-        <w:pStyle w:val="ListParagraph"/>
-        <w:numPr>
-          <w:ilvl w:val="0"/>
-          <w:numId w:val="2"/>
-        </w:numPr>
-      </w:pPr>
-      <m:oMath>
-        <m:r>
-          <w:rPr>
-            <w:rFonts w:ascii="Cambria Math" w:hAnsi="Cambria Math"/>
-          </w:rPr>
-          <m:t>(1-0.1176)X</m:t>
-        </m:r>
-      </m:oMath>
-    </w:p>
-    <w:p>
-      <w:pPr>
-        <w:pStyle w:val="ListParagraph"/>
-        <w:numPr>
-          <w:ilvl w:val="0"/>
-          <w:numId w:val="2"/>
-        </w:numPr>
-      </w:pPr>
-      <m:oMath>
-        <m:r>
-          <w:rPr>
-            <w:rFonts w:ascii="Cambria Math" w:hAnsi="Cambria Math"/>
-          </w:rPr>
-          <m:t>Y&gt;</m:t>
-        </m:r>
-        <m:d>
-          <m:dPr>
-            <m:ctrlPr>
-              <w:rPr>
-                <w:rFonts w:ascii="Cambria Math" w:hAnsi="Cambria Math"/>
-                <w:i/>
-              </w:rPr>
-            </m:ctrlPr>
-          </m:dPr>
-          <m:e>
-            <m:f>
-              <m:fPr>
-                <m:ctrlPr>
-                  <w:rPr>
-                    <w:rFonts w:ascii="Cambria Math" w:hAnsi="Cambria Math"/>
-                    <w:i/>
-                  </w:rPr>
-                </m:ctrlPr>
-              </m:fPr>
-              <m:num>
-                <m:r>
-                  <w:rPr>
-                    <w:rFonts w:ascii="Cambria Math" w:hAnsi="Cambria Math"/>
-                  </w:rPr>
-                  <m:t>1-0.1176</m:t>
-                </m:r>
-              </m:num>
-              <m:den>
-                <m:r>
-                  <w:rPr>
-                    <w:rFonts w:ascii="Cambria Math" w:hAnsi="Cambria Math"/>
-                  </w:rPr>
-                  <m:t>0.1176</m:t>
-                </m:r>
-              </m:den>
-            </m:f>
-          </m:e>
-        </m:d>
-        <m:r>
-          <w:rPr>
-            <w:rFonts w:ascii="Cambria Math" w:hAnsi="Cambria Math"/>
-          </w:rPr>
-          <m:t>X</m:t>
-        </m:r>
-      </m:oMath>
+      <w:bookmarkStart w:id="38" w:name="_GoBack"/>
+      <w:bookmarkEnd w:id="38"/>
     </w:p>
     <w:sectPr>
       <w:pgSz w:w="11909" w:h="16834"/>
@@ -11612,7 +9708,7 @@
 </file>
 
 <file path=customXml/itemProps1.xml><?xml version="1.0" encoding="utf-8"?>
-<ds:datastoreItem xmlns:ds="http://schemas.openxmlformats.org/officeDocument/2006/customXml" ds:itemID="{D070E2B2-C731-E54E-AABF-F830E8AF3D49}">
+<ds:datastoreItem xmlns:ds="http://schemas.openxmlformats.org/officeDocument/2006/customXml" ds:itemID="{6C1ED5FD-6AAE-C541-9038-9EB638943E83}">
   <ds:schemaRefs>
     <ds:schemaRef ds:uri="http://schemas.openxmlformats.org/officeDocument/2006/bibliography"/>
   </ds:schemaRefs>

</xml_diff>